<commit_message>
Update the new demo: nvocean(Can't running now).
</commit_message>
<xml_diff>
--- a/docs/Realistic simulation of ocean surface using wave spectra.docx
+++ b/docs/Realistic simulation of ocean surface using wave spectra.docx
@@ -101,7 +101,15 @@
         <w:t>、</w:t>
       </w:r>
       <w:r>
-        <w:t>航行（Cieutat等人，2001）</w:t>
+        <w:t>航行（</w:t>
+      </w:r>
+      <w:proofErr w:type="spellStart"/>
+      <w:r>
+        <w:t>Cieutat</w:t>
+      </w:r>
+      <w:proofErr w:type="spellEnd"/>
+      <w:r>
+        <w:t>等人，2001）</w:t>
       </w:r>
       <w:r>
         <w:rPr>
@@ -123,8 +131,37 @@
         </w:rPr>
         <w:t>虽然产生了美丽的图画和动画，例如波浪折射（</w:t>
       </w:r>
-      <w:r>
-        <w:t>Gonzato和le Saec，2000年）（Gamito和Musgrave，2002年），但仍然需要具有逼真的波浪特征的海洋场景。基于流体力学方程的模型（Enright等，2002）（Mihalef等，2004）能给出更真实的结果，但不足以用于</w:t>
+      <w:proofErr w:type="spellStart"/>
+      <w:r>
+        <w:t>Gonzato</w:t>
+      </w:r>
+      <w:proofErr w:type="spellEnd"/>
+      <w:r>
+        <w:t xml:space="preserve">和le </w:t>
+      </w:r>
+      <w:proofErr w:type="spellStart"/>
+      <w:r>
+        <w:t>Saec</w:t>
+      </w:r>
+      <w:proofErr w:type="spellEnd"/>
+      <w:r>
+        <w:t>，2000年）（</w:t>
+      </w:r>
+      <w:proofErr w:type="spellStart"/>
+      <w:r>
+        <w:t>Gamito</w:t>
+      </w:r>
+      <w:proofErr w:type="spellEnd"/>
+      <w:r>
+        <w:t>和Musgrave，2002年），但仍然需要具有逼真的波浪特征的海洋场景。基于流体力学方程的模型（Enright等，2002）（</w:t>
+      </w:r>
+      <w:proofErr w:type="spellStart"/>
+      <w:r>
+        <w:t>Mihalef</w:t>
+      </w:r>
+      <w:proofErr w:type="spellEnd"/>
+      <w:r>
+        <w:t>等，2004）能给出更真实的结果，但不足以用于</w:t>
       </w:r>
       <w:r>
         <w:rPr>
@@ -5049,8 +5086,13 @@
         </w:rPr>
         <w:t>(</w:t>
       </w:r>
-      <w:r>
-        <w:t>Hinsinger等</w:t>
+      <w:proofErr w:type="spellStart"/>
+      <w:r>
+        <w:t>Hinsinger</w:t>
+      </w:r>
+      <w:proofErr w:type="spellEnd"/>
+      <w:r>
+        <w:t>等</w:t>
       </w:r>
       <w:r>
         <w:rPr>
@@ -5093,9 +5135,11 @@
         </w:rPr>
         <w:t>另一个计算公式4的方法是2D逆离散傅里叶变换，被(</w:t>
       </w:r>
+      <w:proofErr w:type="spellStart"/>
       <w:r>
         <w:t>Mastin</w:t>
       </w:r>
+      <w:proofErr w:type="spellEnd"/>
       <w:r>
         <w:rPr>
           <w:rFonts w:hint="eastAsia"/>
@@ -5112,17 +5156,24 @@
         <w:t>,</w:t>
       </w:r>
       <w:r>
-        <w:t xml:space="preserve"> (Premoze</w:t>
-      </w:r>
+        <w:t xml:space="preserve"> (</w:t>
+      </w:r>
+      <w:proofErr w:type="spellStart"/>
+      <w:r>
+        <w:t>Premoze</w:t>
+      </w:r>
+      <w:proofErr w:type="spellEnd"/>
       <w:r>
         <w:rPr>
           <w:rFonts w:hint="eastAsia"/>
         </w:rPr>
         <w:t>和</w:t>
       </w:r>
+      <w:proofErr w:type="spellStart"/>
       <w:r>
         <w:t>Ashikhmin</w:t>
       </w:r>
+      <w:proofErr w:type="spellEnd"/>
       <w:r>
         <w:t>, 2001)</w:t>
       </w:r>
@@ -5132,8 +5183,13 @@
         </w:rPr>
         <w:t>和(</w:t>
       </w:r>
-      <w:r>
-        <w:t>Tessendorf, 2001)</w:t>
+      <w:proofErr w:type="spellStart"/>
+      <w:r>
+        <w:t>Tessendorf</w:t>
+      </w:r>
+      <w:proofErr w:type="spellEnd"/>
+      <w:r>
+        <w:t>, 2001)</w:t>
       </w:r>
       <w:r>
         <w:rPr>
@@ -8484,7 +8540,21 @@
         <w:rPr>
           <w:iCs/>
         </w:rPr>
-        <w:t>Thon和Ghazanfarpour，2002</w:t>
+        <w:t>Thon和</w:t>
+      </w:r>
+      <w:proofErr w:type="spellStart"/>
+      <w:r>
+        <w:rPr>
+          <w:iCs/>
+        </w:rPr>
+        <w:t>Ghazanfarpour</w:t>
+      </w:r>
+      <w:proofErr w:type="spellEnd"/>
+      <w:r>
+        <w:rPr>
+          <w:iCs/>
+        </w:rPr>
+        <w:t>，2002</w:t>
       </w:r>
       <w:r>
         <w:rPr>
@@ -9301,11 +9371,19 @@
         </w:rPr>
         <w:t>自（</w:t>
       </w:r>
-      <w:r>
-        <w:rPr>
-          <w:iCs/>
-        </w:rPr>
-        <w:t xml:space="preserve">Mastin </w:t>
+      <w:proofErr w:type="spellStart"/>
+      <w:r>
+        <w:rPr>
+          <w:iCs/>
+        </w:rPr>
+        <w:t>Mastin</w:t>
+      </w:r>
+      <w:proofErr w:type="spellEnd"/>
+      <w:r>
+        <w:rPr>
+          <w:iCs/>
+        </w:rPr>
+        <w:t xml:space="preserve"> </w:t>
       </w:r>
       <w:r>
         <w:rPr>
@@ -13138,7 +13216,15 @@
         <w:t>对于波浪持续增长的有限海域，</w:t>
       </w:r>
       <w:r>
-        <w:t>JONSWAP频谱（Hasselmann等人，1973）更为合适（图2）：</w:t>
+        <w:t>JONSWAP频谱（</w:t>
+      </w:r>
+      <w:proofErr w:type="spellStart"/>
+      <w:r>
+        <w:t>Hasselmann</w:t>
+      </w:r>
+      <w:proofErr w:type="spellEnd"/>
+      <w:r>
+        <w:t>等人，1973）更为合适（图2）：</w:t>
       </w:r>
     </w:p>
     <w:p>
@@ -13826,13 +13912,7 @@
           <w:rPr>
             <w:rFonts w:ascii="Cambria Math" w:hAnsi="Cambria Math"/>
           </w:rPr>
-          <m:t>γ</m:t>
-        </m:r>
-        <m:r>
-          <w:rPr>
-            <w:rFonts w:ascii="Cambria Math" w:hAnsi="Cambria Math"/>
-          </w:rPr>
-          <m:t>=3.3</m:t>
+          <m:t>γ=3.3</m:t>
         </m:r>
       </m:oMath>
       <w:r>
@@ -13858,13 +13938,7 @@
             <w:rPr>
               <w:rFonts w:ascii="Cambria Math" w:hAnsi="Cambria Math"/>
             </w:rPr>
-            <m:t>σ</m:t>
-          </m:r>
-          <m:r>
-            <w:rPr>
-              <w:rFonts w:ascii="Cambria Math" w:hAnsi="Cambria Math"/>
-            </w:rPr>
-            <m:t>=</m:t>
+            <m:t>σ=</m:t>
           </m:r>
           <m:d>
             <m:dPr>
@@ -13907,13 +13981,7 @@
                     <w:rPr>
                       <w:rFonts w:ascii="Cambria Math" w:hAnsi="Cambria Math"/>
                     </w:rPr>
-                    <m:t>ω</m:t>
-                  </m:r>
-                  <m:r>
-                    <w:rPr>
-                      <w:rFonts w:ascii="Cambria Math" w:hAnsi="Cambria Math"/>
-                    </w:rPr>
-                    <m:t>≤</m:t>
+                    <m:t>ω≤</m:t>
                   </m:r>
                   <m:sSub>
                     <m:sSubPr>
@@ -13975,13 +14043,7 @@
                     <w:rPr>
                       <w:rFonts w:ascii="Cambria Math" w:hAnsi="Cambria Math"/>
                     </w:rPr>
-                    <m:t>ω</m:t>
-                  </m:r>
-                  <m:r>
-                    <w:rPr>
-                      <w:rFonts w:ascii="Cambria Math" w:hAnsi="Cambria Math"/>
-                    </w:rPr>
-                    <m:t>&gt;</m:t>
+                    <m:t>ω&gt;</m:t>
                   </m:r>
                   <m:sSub>
                     <m:sSubPr>
@@ -14043,23 +14105,2491 @@
         </w:rPr>
         <w:t>fetch</w:t>
       </w:r>
+      <w:r>
+        <w:rPr>
+          <w:rFonts w:hint="eastAsia"/>
+          <w:iCs/>
+        </w:rPr>
+        <w:t>是海况描述的重要元素，因此我们使用</w:t>
+      </w:r>
+      <w:r>
+        <w:rPr>
+          <w:iCs/>
+        </w:rPr>
+        <w:t>JONSWAP频谱，而不是Pierson-Moskowitz频谱</w:t>
+      </w:r>
+      <w:r>
+        <w:rPr>
+          <w:rFonts w:hint="eastAsia"/>
+          <w:iCs/>
+        </w:rPr>
+        <w:t>.</w:t>
+      </w:r>
+    </w:p>
+    <w:p>
+      <w:r>
+        <w:tab/>
+      </w:r>
+      <w:r>
+        <w:rPr>
+          <w:rFonts w:hint="eastAsia"/>
+        </w:rPr>
+        <w:t>其他参数频谱模型可以在海洋文献中找到，包括来自遥远风暴的双峰频谱</w:t>
+      </w:r>
+      <w:r>
+        <w:rPr>
+          <w:rFonts w:hint="eastAsia"/>
+        </w:rPr>
+        <w:t>.</w:t>
+      </w:r>
+      <w:r>
+        <w:t xml:space="preserve"> </w:t>
+      </w:r>
+      <w:r>
+        <w:t>这些频谱通常表示为频率</w:t>
+      </w:r>
+      <m:oMath>
+        <m:r>
+          <w:rPr>
+            <w:rFonts w:ascii="Cambria Math" w:hAnsi="Cambria Math" w:hint="eastAsia"/>
+          </w:rPr>
+          <m:t>f</m:t>
+        </m:r>
+        <m:r>
+          <w:rPr>
+            <w:rFonts w:ascii="Cambria Math" w:hAnsi="Cambria Math"/>
+          </w:rPr>
+          <m:t>=</m:t>
+        </m:r>
+        <m:r>
+          <w:rPr>
+            <w:rFonts w:ascii="Cambria Math" w:hAnsi="Cambria Math"/>
+          </w:rPr>
+          <m:t>ω</m:t>
+        </m:r>
+        <m:r>
+          <w:rPr>
+            <w:rFonts w:ascii="Cambria Math" w:hAnsi="Cambria Math"/>
+          </w:rPr>
+          <m:t>/</m:t>
+        </m:r>
+        <m:d>
+          <m:dPr>
+            <m:ctrlPr>
+              <w:rPr>
+                <w:rFonts w:ascii="Cambria Math" w:hAnsi="Cambria Math"/>
+                <w:i/>
+              </w:rPr>
+            </m:ctrlPr>
+          </m:dPr>
+          <m:e>
+            <m:r>
+              <w:rPr>
+                <w:rFonts w:ascii="Cambria Math" w:hAnsi="Cambria Math"/>
+              </w:rPr>
+              <m:t>2π</m:t>
+            </m:r>
+          </m:e>
+        </m:d>
+      </m:oMath>
+      <w:r>
+        <w:t>的函数</w:t>
+      </w:r>
+      <w:r>
+        <w:rPr>
+          <w:rFonts w:hint="eastAsia"/>
+        </w:rPr>
+        <w:t>.</w:t>
+      </w:r>
+      <w:r>
+        <w:t xml:space="preserve"> </w:t>
+      </w:r>
+      <w:r>
+        <w:t>为了保持积分相等，可以使用替换完成光谱之间的转换：</w:t>
+      </w:r>
+    </w:p>
+    <w:p>
+      <m:oMathPara>
+        <m:oMathParaPr>
+          <m:jc m:val="right"/>
+        </m:oMathParaPr>
+        <m:oMath>
+          <m:nary>
+            <m:naryPr>
+              <m:limLoc m:val="undOvr"/>
+              <m:subHide m:val="1"/>
+              <m:supHide m:val="1"/>
+              <m:ctrlPr>
+                <w:rPr>
+                  <w:rFonts w:ascii="Cambria Math" w:hAnsi="Cambria Math"/>
+                  <w:i/>
+                </w:rPr>
+              </m:ctrlPr>
+            </m:naryPr>
+            <m:sub/>
+            <m:sup/>
+            <m:e>
+              <m:sSub>
+                <m:sSubPr>
+                  <m:ctrlPr>
+                    <w:rPr>
+                      <w:rFonts w:ascii="Cambria Math" w:hAnsi="Cambria Math"/>
+                      <w:i/>
+                    </w:rPr>
+                  </m:ctrlPr>
+                </m:sSubPr>
+                <m:e>
+                  <m:r>
+                    <w:rPr>
+                      <w:rFonts w:ascii="Cambria Math" w:hAnsi="Cambria Math" w:hint="eastAsia"/>
+                    </w:rPr>
+                    <m:t>S</m:t>
+                  </m:r>
+                </m:e>
+                <m:sub>
+                  <m:r>
+                    <w:rPr>
+                      <w:rFonts w:ascii="Cambria Math" w:hAnsi="Cambria Math"/>
+                    </w:rPr>
+                    <m:t>f</m:t>
+                  </m:r>
+                </m:sub>
+              </m:sSub>
+              <m:d>
+                <m:dPr>
+                  <m:ctrlPr>
+                    <w:rPr>
+                      <w:rFonts w:ascii="Cambria Math" w:hAnsi="Cambria Math"/>
+                      <w:i/>
+                    </w:rPr>
+                  </m:ctrlPr>
+                </m:dPr>
+                <m:e>
+                  <m:r>
+                    <w:rPr>
+                      <w:rFonts w:ascii="Cambria Math" w:hAnsi="Cambria Math"/>
+                    </w:rPr>
+                    <m:t>f</m:t>
+                  </m:r>
+                </m:e>
+              </m:d>
+              <m:r>
+                <w:rPr>
+                  <w:rFonts w:ascii="Cambria Math" w:hAnsi="Cambria Math"/>
+                </w:rPr>
+                <m:t>df</m:t>
+              </m:r>
+            </m:e>
+          </m:nary>
+          <m:r>
+            <w:rPr>
+              <w:rFonts w:ascii="Cambria Math" w:hAnsi="Cambria Math"/>
+            </w:rPr>
+            <m:t>=</m:t>
+          </m:r>
+          <m:nary>
+            <m:naryPr>
+              <m:limLoc m:val="undOvr"/>
+              <m:subHide m:val="1"/>
+              <m:supHide m:val="1"/>
+              <m:ctrlPr>
+                <w:rPr>
+                  <w:rFonts w:ascii="Cambria Math" w:hAnsi="Cambria Math"/>
+                  <w:i/>
+                </w:rPr>
+              </m:ctrlPr>
+            </m:naryPr>
+            <m:sub/>
+            <m:sup/>
+            <m:e>
+              <m:sSub>
+                <m:sSubPr>
+                  <m:ctrlPr>
+                    <w:rPr>
+                      <w:rFonts w:ascii="Cambria Math" w:hAnsi="Cambria Math"/>
+                      <w:i/>
+                    </w:rPr>
+                  </m:ctrlPr>
+                </m:sSubPr>
+                <m:e>
+                  <m:r>
+                    <w:rPr>
+                      <w:rFonts w:ascii="Cambria Math" w:hAnsi="Cambria Math" w:hint="eastAsia"/>
+                    </w:rPr>
+                    <m:t>S</m:t>
+                  </m:r>
+                </m:e>
+                <m:sub>
+                  <m:r>
+                    <w:rPr>
+                      <w:rFonts w:ascii="Cambria Math" w:hAnsi="Cambria Math"/>
+                    </w:rPr>
+                    <m:t>ω</m:t>
+                  </m:r>
+                </m:sub>
+              </m:sSub>
+              <m:d>
+                <m:dPr>
+                  <m:ctrlPr>
+                    <w:rPr>
+                      <w:rFonts w:ascii="Cambria Math" w:hAnsi="Cambria Math"/>
+                      <w:i/>
+                    </w:rPr>
+                  </m:ctrlPr>
+                </m:dPr>
+                <m:e>
+                  <m:r>
+                    <w:rPr>
+                      <w:rFonts w:ascii="Cambria Math" w:hAnsi="Cambria Math"/>
+                    </w:rPr>
+                    <m:t>ω</m:t>
+                  </m:r>
+                </m:e>
+              </m:d>
+              <m:r>
+                <w:rPr>
+                  <w:rFonts w:ascii="Cambria Math" w:hAnsi="Cambria Math"/>
+                </w:rPr>
+                <m:t>dω</m:t>
+              </m:r>
+            </m:e>
+          </m:nary>
+          <m:r>
+            <w:rPr>
+              <w:rFonts w:ascii="Cambria Math" w:hAnsi="Cambria Math"/>
+            </w:rPr>
+            <m:t>=</m:t>
+          </m:r>
+          <m:nary>
+            <m:naryPr>
+              <m:limLoc m:val="undOvr"/>
+              <m:subHide m:val="1"/>
+              <m:supHide m:val="1"/>
+              <m:ctrlPr>
+                <w:rPr>
+                  <w:rFonts w:ascii="Cambria Math" w:hAnsi="Cambria Math"/>
+                  <w:i/>
+                </w:rPr>
+              </m:ctrlPr>
+            </m:naryPr>
+            <m:sub/>
+            <m:sup/>
+            <m:e>
+              <m:sSub>
+                <m:sSubPr>
+                  <m:ctrlPr>
+                    <w:rPr>
+                      <w:rFonts w:ascii="Cambria Math" w:hAnsi="Cambria Math"/>
+                      <w:i/>
+                    </w:rPr>
+                  </m:ctrlPr>
+                </m:sSubPr>
+                <m:e>
+                  <m:r>
+                    <w:rPr>
+                      <w:rFonts w:ascii="Cambria Math" w:hAnsi="Cambria Math" w:hint="eastAsia"/>
+                    </w:rPr>
+                    <m:t>S</m:t>
+                  </m:r>
+                </m:e>
+                <m:sub>
+                  <m:r>
+                    <w:rPr>
+                      <w:rFonts w:ascii="Cambria Math" w:hAnsi="Cambria Math"/>
+                    </w:rPr>
+                    <m:t>ω</m:t>
+                  </m:r>
+                </m:sub>
+              </m:sSub>
+              <m:d>
+                <m:dPr>
+                  <m:ctrlPr>
+                    <w:rPr>
+                      <w:rFonts w:ascii="Cambria Math" w:hAnsi="Cambria Math"/>
+                      <w:i/>
+                    </w:rPr>
+                  </m:ctrlPr>
+                </m:dPr>
+                <m:e>
+                  <m:r>
+                    <w:rPr>
+                      <w:rFonts w:ascii="Cambria Math" w:hAnsi="Cambria Math"/>
+                    </w:rPr>
+                    <m:t>ω</m:t>
+                  </m:r>
+                  <m:d>
+                    <m:dPr>
+                      <m:ctrlPr>
+                        <w:rPr>
+                          <w:rFonts w:ascii="Cambria Math" w:hAnsi="Cambria Math"/>
+                          <w:i/>
+                        </w:rPr>
+                      </m:ctrlPr>
+                    </m:dPr>
+                    <m:e>
+                      <m:r>
+                        <w:rPr>
+                          <w:rFonts w:ascii="Cambria Math" w:hAnsi="Cambria Math"/>
+                        </w:rPr>
+                        <m:t>f</m:t>
+                      </m:r>
+                    </m:e>
+                  </m:d>
+                </m:e>
+              </m:d>
+              <m:f>
+                <m:fPr>
+                  <m:ctrlPr>
+                    <w:rPr>
+                      <w:rFonts w:ascii="Cambria Math" w:hAnsi="Cambria Math"/>
+                      <w:i/>
+                    </w:rPr>
+                  </m:ctrlPr>
+                </m:fPr>
+                <m:num>
+                  <m:r>
+                    <w:rPr>
+                      <w:rFonts w:ascii="Cambria Math" w:hAnsi="Cambria Math"/>
+                    </w:rPr>
+                    <m:t>dω</m:t>
+                  </m:r>
+                </m:num>
+                <m:den>
+                  <m:r>
+                    <w:rPr>
+                      <w:rFonts w:ascii="Cambria Math" w:hAnsi="Cambria Math"/>
+                    </w:rPr>
+                    <m:t>df</m:t>
+                  </m:r>
+                </m:den>
+              </m:f>
+              <m:r>
+                <w:rPr>
+                  <w:rFonts w:ascii="Cambria Math" w:hAnsi="Cambria Math"/>
+                </w:rPr>
+                <m:t>df</m:t>
+              </m:r>
+            </m:e>
+          </m:nary>
+          <m:r>
+            <w:rPr>
+              <w:rFonts w:ascii="Cambria Math" w:hAnsi="Cambria Math"/>
+            </w:rPr>
+            <m:t>=</m:t>
+          </m:r>
+          <m:nary>
+            <m:naryPr>
+              <m:limLoc m:val="undOvr"/>
+              <m:subHide m:val="1"/>
+              <m:supHide m:val="1"/>
+              <m:ctrlPr>
+                <w:rPr>
+                  <w:rFonts w:ascii="Cambria Math" w:hAnsi="Cambria Math"/>
+                  <w:i/>
+                </w:rPr>
+              </m:ctrlPr>
+            </m:naryPr>
+            <m:sub/>
+            <m:sup/>
+            <m:e>
+              <m:sSub>
+                <m:sSubPr>
+                  <m:ctrlPr>
+                    <w:rPr>
+                      <w:rFonts w:ascii="Cambria Math" w:hAnsi="Cambria Math"/>
+                      <w:i/>
+                    </w:rPr>
+                  </m:ctrlPr>
+                </m:sSubPr>
+                <m:e>
+                  <m:r>
+                    <w:rPr>
+                      <w:rFonts w:ascii="Cambria Math" w:hAnsi="Cambria Math" w:hint="eastAsia"/>
+                    </w:rPr>
+                    <m:t>S</m:t>
+                  </m:r>
+                </m:e>
+                <m:sub>
+                  <m:r>
+                    <w:rPr>
+                      <w:rFonts w:ascii="Cambria Math" w:hAnsi="Cambria Math"/>
+                    </w:rPr>
+                    <m:t>ω</m:t>
+                  </m:r>
+                </m:sub>
+              </m:sSub>
+              <m:d>
+                <m:dPr>
+                  <m:ctrlPr>
+                    <w:rPr>
+                      <w:rFonts w:ascii="Cambria Math" w:hAnsi="Cambria Math"/>
+                      <w:i/>
+                    </w:rPr>
+                  </m:ctrlPr>
+                </m:dPr>
+                <m:e>
+                  <m:r>
+                    <w:rPr>
+                      <w:rFonts w:ascii="Cambria Math" w:hAnsi="Cambria Math"/>
+                    </w:rPr>
+                    <m:t>2πf</m:t>
+                  </m:r>
+                </m:e>
+              </m:d>
+              <m:r>
+                <w:rPr>
+                  <w:rFonts w:ascii="Cambria Math" w:hAnsi="Cambria Math"/>
+                </w:rPr>
+                <m:t>2πdf</m:t>
+              </m:r>
+            </m:e>
+          </m:nary>
+          <m:r>
+            <w:rPr>
+              <w:rFonts w:ascii="Cambria Math" w:hAnsi="Cambria Math"/>
+            </w:rPr>
+            <m:t>.</m:t>
+          </m:r>
+          <m:r>
+            <w:rPr>
+              <w:rFonts w:ascii="Cambria Math" w:hAnsi="Cambria Math"/>
+            </w:rPr>
+            <m:t xml:space="preserve">       </m:t>
+          </m:r>
+          <m:d>
+            <m:dPr>
+              <m:ctrlPr>
+                <w:rPr>
+                  <w:rFonts w:ascii="Cambria Math" w:hAnsi="Cambria Math"/>
+                  <w:i/>
+                </w:rPr>
+              </m:ctrlPr>
+            </m:dPr>
+            <m:e>
+              <m:r>
+                <w:rPr>
+                  <w:rFonts w:ascii="Cambria Math" w:hAnsi="Cambria Math"/>
+                </w:rPr>
+                <m:t>23</m:t>
+              </m:r>
+            </m:e>
+          </m:d>
+          <m:r>
+            <w:rPr>
+              <w:rFonts w:ascii="Cambria Math" w:hAnsi="Cambria Math"/>
+            </w:rPr>
+            <m:t xml:space="preserve">        </m:t>
+          </m:r>
+        </m:oMath>
+      </m:oMathPara>
+    </w:p>
+    <w:p>
+      <w:pPr>
+        <w:rPr>
+          <w:rFonts w:hint="eastAsia"/>
+        </w:rPr>
+      </w:pPr>
+      <w:r>
+        <w:tab/>
+      </w:r>
+      <w:r>
+        <w:rPr>
+          <w:rFonts w:hint="eastAsia"/>
+        </w:rPr>
+        <w:t>对于色散关系，我们使用（</w:t>
+      </w:r>
+      <w:proofErr w:type="spellStart"/>
+      <w:r>
+        <w:t>Longuet</w:t>
+      </w:r>
+      <w:proofErr w:type="spellEnd"/>
+      <w:r>
+        <w:t>-Higgins，1962）发现的表达式：</w:t>
+      </w:r>
+    </w:p>
+    <w:p>
+      <m:oMathPara>
+        <m:oMathParaPr>
+          <m:jc m:val="right"/>
+        </m:oMathParaPr>
+        <m:oMath>
+          <m:r>
+            <w:rPr>
+              <w:rFonts w:ascii="Cambria Math" w:hAnsi="Cambria Math"/>
+            </w:rPr>
+            <m:t>D</m:t>
+          </m:r>
+          <m:d>
+            <m:dPr>
+              <m:ctrlPr>
+                <w:rPr>
+                  <w:rFonts w:ascii="Cambria Math" w:hAnsi="Cambria Math"/>
+                  <w:i/>
+                </w:rPr>
+              </m:ctrlPr>
+            </m:dPr>
+            <m:e>
+              <m:r>
+                <w:rPr>
+                  <w:rFonts w:ascii="Cambria Math" w:hAnsi="Cambria Math"/>
+                </w:rPr>
+                <m:t>ω</m:t>
+              </m:r>
+              <m:r>
+                <w:rPr>
+                  <w:rFonts w:ascii="Cambria Math" w:hAnsi="Cambria Math"/>
+                </w:rPr>
+                <m:t>,θ</m:t>
+              </m:r>
+            </m:e>
+          </m:d>
+          <m:r>
+            <w:rPr>
+              <w:rFonts w:ascii="Cambria Math" w:hAnsi="Cambria Math"/>
+            </w:rPr>
+            <m:t>=N</m:t>
+          </m:r>
+          <m:d>
+            <m:dPr>
+              <m:ctrlPr>
+                <w:rPr>
+                  <w:rFonts w:ascii="Cambria Math" w:hAnsi="Cambria Math"/>
+                  <w:i/>
+                </w:rPr>
+              </m:ctrlPr>
+            </m:dPr>
+            <m:e>
+              <m:r>
+                <w:rPr>
+                  <w:rFonts w:ascii="Cambria Math" w:hAnsi="Cambria Math"/>
+                </w:rPr>
+                <m:t>s</m:t>
+              </m:r>
+              <m:d>
+                <m:dPr>
+                  <m:ctrlPr>
+                    <w:rPr>
+                      <w:rFonts w:ascii="Cambria Math" w:hAnsi="Cambria Math"/>
+                      <w:i/>
+                    </w:rPr>
+                  </m:ctrlPr>
+                </m:dPr>
+                <m:e>
+                  <m:r>
+                    <w:rPr>
+                      <w:rFonts w:ascii="Cambria Math" w:hAnsi="Cambria Math"/>
+                    </w:rPr>
+                    <m:t>ω</m:t>
+                  </m:r>
+                </m:e>
+              </m:d>
+            </m:e>
+          </m:d>
+          <m:sSup>
+            <m:sSupPr>
+              <m:ctrlPr>
+                <w:rPr>
+                  <w:rFonts w:ascii="Cambria Math" w:hAnsi="Cambria Math"/>
+                  <w:i/>
+                </w:rPr>
+              </m:ctrlPr>
+            </m:sSupPr>
+            <m:e>
+              <m:func>
+                <m:funcPr>
+                  <m:ctrlPr>
+                    <w:rPr>
+                      <w:rFonts w:ascii="Cambria Math" w:hAnsi="Cambria Math"/>
+                      <w:i/>
+                    </w:rPr>
+                  </m:ctrlPr>
+                </m:funcPr>
+                <m:fName>
+                  <m:r>
+                    <m:rPr>
+                      <m:sty m:val="p"/>
+                    </m:rPr>
+                    <w:rPr>
+                      <w:rFonts w:ascii="Cambria Math" w:hAnsi="Cambria Math"/>
+                    </w:rPr>
+                    <m:t>cos</m:t>
+                  </m:r>
+                </m:fName>
+                <m:e>
+                  <m:d>
+                    <m:dPr>
+                      <m:ctrlPr>
+                        <w:rPr>
+                          <w:rFonts w:ascii="Cambria Math" w:hAnsi="Cambria Math"/>
+                          <w:i/>
+                        </w:rPr>
+                      </m:ctrlPr>
+                    </m:dPr>
+                    <m:e>
+                      <m:f>
+                        <m:fPr>
+                          <m:ctrlPr>
+                            <w:rPr>
+                              <w:rFonts w:ascii="Cambria Math" w:hAnsi="Cambria Math"/>
+                              <w:i/>
+                            </w:rPr>
+                          </m:ctrlPr>
+                        </m:fPr>
+                        <m:num>
+                          <m:sSub>
+                            <m:sSubPr>
+                              <m:ctrlPr>
+                                <w:rPr>
+                                  <w:rFonts w:ascii="Cambria Math" w:hAnsi="Cambria Math"/>
+                                  <w:i/>
+                                </w:rPr>
+                              </m:ctrlPr>
+                            </m:sSubPr>
+                            <m:e>
+                              <m:r>
+                                <w:rPr>
+                                  <w:rFonts w:ascii="Cambria Math" w:hAnsi="Cambria Math"/>
+                                </w:rPr>
+                                <m:t>θ</m:t>
+                              </m:r>
+                            </m:e>
+                            <m:sub>
+                              <m:r>
+                                <w:rPr>
+                                  <w:rFonts w:ascii="Cambria Math" w:hAnsi="Cambria Math"/>
+                                </w:rPr>
+                                <m:t>ω</m:t>
+                              </m:r>
+                            </m:sub>
+                          </m:sSub>
+                          <m:r>
+                            <w:rPr>
+                              <w:rFonts w:ascii="Cambria Math" w:hAnsi="Cambria Math"/>
+                            </w:rPr>
+                            <m:t>-</m:t>
+                          </m:r>
+                          <m:r>
+                            <w:rPr>
+                              <w:rFonts w:ascii="Cambria Math" w:hAnsi="Cambria Math"/>
+                            </w:rPr>
+                            <m:t>θ</m:t>
+                          </m:r>
+                        </m:num>
+                        <m:den>
+                          <m:r>
+                            <w:rPr>
+                              <w:rFonts w:ascii="Cambria Math" w:hAnsi="Cambria Math"/>
+                            </w:rPr>
+                            <m:t>2</m:t>
+                          </m:r>
+                        </m:den>
+                      </m:f>
+                    </m:e>
+                  </m:d>
+                </m:e>
+              </m:func>
+            </m:e>
+            <m:sup>
+              <m:r>
+                <w:rPr>
+                  <w:rFonts w:ascii="Cambria Math" w:hAnsi="Cambria Math"/>
+                </w:rPr>
+                <m:t>2s</m:t>
+              </m:r>
+              <m:d>
+                <m:dPr>
+                  <m:ctrlPr>
+                    <w:rPr>
+                      <w:rFonts w:ascii="Cambria Math" w:hAnsi="Cambria Math"/>
+                      <w:i/>
+                    </w:rPr>
+                  </m:ctrlPr>
+                </m:dPr>
+                <m:e>
+                  <m:r>
+                    <w:rPr>
+                      <w:rFonts w:ascii="Cambria Math" w:hAnsi="Cambria Math"/>
+                    </w:rPr>
+                    <m:t>ω</m:t>
+                  </m:r>
+                </m:e>
+              </m:d>
+            </m:sup>
+          </m:sSup>
+          <m:r>
+            <w:rPr>
+              <w:rFonts w:ascii="Cambria Math" w:hAnsi="Cambria Math"/>
+            </w:rPr>
+            <m:t xml:space="preserve">,                             </m:t>
+          </m:r>
+          <m:d>
+            <m:dPr>
+              <m:ctrlPr>
+                <w:rPr>
+                  <w:rFonts w:ascii="Cambria Math" w:hAnsi="Cambria Math"/>
+                  <w:i/>
+                </w:rPr>
+              </m:ctrlPr>
+            </m:dPr>
+            <m:e>
+              <m:r>
+                <w:rPr>
+                  <w:rFonts w:ascii="Cambria Math" w:hAnsi="Cambria Math"/>
+                </w:rPr>
+                <m:t>24</m:t>
+              </m:r>
+            </m:e>
+          </m:d>
+          <m:r>
+            <w:rPr>
+              <w:rFonts w:ascii="Cambria Math" w:hAnsi="Cambria Math"/>
+            </w:rPr>
+            <m:t xml:space="preserve">        </m:t>
+          </m:r>
+        </m:oMath>
+      </m:oMathPara>
+    </w:p>
+    <w:p>
+      <w:r>
+        <w:rPr>
+          <w:rFonts w:hint="eastAsia"/>
+        </w:rPr>
+        <w:lastRenderedPageBreak/>
+        <w:t>其中</w:t>
+      </w:r>
+      <m:oMath>
+        <m:sSub>
+          <m:sSubPr>
+            <m:ctrlPr>
+              <w:rPr>
+                <w:rFonts w:ascii="Cambria Math" w:hAnsi="Cambria Math"/>
+                <w:i/>
+              </w:rPr>
+            </m:ctrlPr>
+          </m:sSubPr>
+          <m:e>
+            <m:r>
+              <w:rPr>
+                <w:rFonts w:ascii="Cambria Math" w:hAnsi="Cambria Math"/>
+              </w:rPr>
+              <m:t>θ</m:t>
+            </m:r>
+          </m:e>
+          <m:sub>
+            <m:r>
+              <w:rPr>
+                <w:rFonts w:ascii="Cambria Math" w:hAnsi="Cambria Math"/>
+              </w:rPr>
+              <m:t>ω</m:t>
+            </m:r>
+          </m:sub>
+        </m:sSub>
+      </m:oMath>
+      <w:r>
+        <w:rPr>
+          <w:rFonts w:hint="eastAsia"/>
+        </w:rPr>
+        <w:t>是频谱的主方向,</w:t>
+      </w:r>
+      <w:r>
+        <w:t xml:space="preserve"> </w:t>
+      </w:r>
+      <w:r>
+        <w:rPr>
+          <w:rFonts w:hint="eastAsia"/>
+        </w:rPr>
+        <w:t>一般指风的方向,</w:t>
+      </w:r>
+      <w:r>
+        <w:t xml:space="preserve"> </w:t>
+      </w:r>
+      <m:oMath>
+        <m:r>
+          <w:rPr>
+            <w:rFonts w:ascii="Cambria Math" w:hAnsi="Cambria Math"/>
+          </w:rPr>
+          <m:t>N</m:t>
+        </m:r>
+        <m:d>
+          <m:dPr>
+            <m:ctrlPr>
+              <w:rPr>
+                <w:rFonts w:ascii="Cambria Math" w:hAnsi="Cambria Math"/>
+                <w:i/>
+              </w:rPr>
+            </m:ctrlPr>
+          </m:dPr>
+          <m:e>
+            <m:r>
+              <w:rPr>
+                <w:rFonts w:ascii="Cambria Math" w:hAnsi="Cambria Math"/>
+              </w:rPr>
+              <m:t>s</m:t>
+            </m:r>
+            <m:d>
+              <m:dPr>
+                <m:ctrlPr>
+                  <w:rPr>
+                    <w:rFonts w:ascii="Cambria Math" w:hAnsi="Cambria Math"/>
+                    <w:i/>
+                  </w:rPr>
+                </m:ctrlPr>
+              </m:dPr>
+              <m:e>
+                <m:r>
+                  <w:rPr>
+                    <w:rFonts w:ascii="Cambria Math" w:hAnsi="Cambria Math"/>
+                  </w:rPr>
+                  <m:t>ω</m:t>
+                </m:r>
+              </m:e>
+            </m:d>
+          </m:e>
+        </m:d>
+      </m:oMath>
+      <w:r>
+        <w:rPr>
+          <w:rFonts w:hint="eastAsia"/>
+        </w:rPr>
+        <w:t>是标准化系数,</w:t>
+      </w:r>
+      <w:r>
+        <w:t xml:space="preserve"> </w:t>
+      </w:r>
+      <w:r>
+        <w:rPr>
+          <w:rFonts w:hint="eastAsia"/>
+        </w:rPr>
+        <w:t>定义为</w:t>
+      </w:r>
+    </w:p>
+    <w:p>
+      <m:oMathPara>
+        <m:oMathParaPr>
+          <m:jc m:val="center"/>
+        </m:oMathParaPr>
+        <m:oMath>
+          <m:r>
+            <w:rPr>
+              <w:rFonts w:ascii="Cambria Math" w:hAnsi="Cambria Math"/>
+            </w:rPr>
+            <m:t>N</m:t>
+          </m:r>
+          <m:d>
+            <m:dPr>
+              <m:ctrlPr>
+                <w:rPr>
+                  <w:rFonts w:ascii="Cambria Math" w:hAnsi="Cambria Math"/>
+                  <w:i/>
+                </w:rPr>
+              </m:ctrlPr>
+            </m:dPr>
+            <m:e>
+              <m:r>
+                <w:rPr>
+                  <w:rFonts w:ascii="Cambria Math" w:hAnsi="Cambria Math"/>
+                </w:rPr>
+                <m:t>s</m:t>
+              </m:r>
+              <m:d>
+                <m:dPr>
+                  <m:ctrlPr>
+                    <w:rPr>
+                      <w:rFonts w:ascii="Cambria Math" w:hAnsi="Cambria Math"/>
+                      <w:i/>
+                    </w:rPr>
+                  </m:ctrlPr>
+                </m:dPr>
+                <m:e>
+                  <m:r>
+                    <w:rPr>
+                      <w:rFonts w:ascii="Cambria Math" w:hAnsi="Cambria Math"/>
+                    </w:rPr>
+                    <m:t>ω</m:t>
+                  </m:r>
+                </m:e>
+              </m:d>
+            </m:e>
+          </m:d>
+          <m:r>
+            <w:rPr>
+              <w:rFonts w:ascii="Cambria Math" w:hAnsi="Cambria Math"/>
+            </w:rPr>
+            <m:t>=</m:t>
+          </m:r>
+          <m:f>
+            <m:fPr>
+              <m:ctrlPr>
+                <w:rPr>
+                  <w:rFonts w:ascii="Cambria Math" w:hAnsi="Cambria Math"/>
+                  <w:i/>
+                </w:rPr>
+              </m:ctrlPr>
+            </m:fPr>
+            <m:num>
+              <m:r>
+                <w:rPr>
+                  <w:rFonts w:ascii="Cambria Math" w:hAnsi="Cambria Math"/>
+                </w:rPr>
+                <m:t>1</m:t>
+              </m:r>
+            </m:num>
+            <m:den>
+              <m:r>
+                <w:rPr>
+                  <w:rFonts w:ascii="Cambria Math" w:hAnsi="Cambria Math"/>
+                </w:rPr>
+                <m:t>2</m:t>
+              </m:r>
+              <m:rad>
+                <m:radPr>
+                  <m:degHide m:val="1"/>
+                  <m:ctrlPr>
+                    <w:rPr>
+                      <w:rFonts w:ascii="Cambria Math" w:hAnsi="Cambria Math"/>
+                      <w:i/>
+                    </w:rPr>
+                  </m:ctrlPr>
+                </m:radPr>
+                <m:deg/>
+                <m:e>
+                  <m:r>
+                    <w:rPr>
+                      <w:rFonts w:ascii="Cambria Math" w:hAnsi="Cambria Math"/>
+                    </w:rPr>
+                    <m:t>π</m:t>
+                  </m:r>
+                </m:e>
+              </m:rad>
+            </m:den>
+          </m:f>
+          <m:f>
+            <m:fPr>
+              <m:ctrlPr>
+                <w:rPr>
+                  <w:rFonts w:ascii="Cambria Math" w:hAnsi="Cambria Math"/>
+                  <w:i/>
+                </w:rPr>
+              </m:ctrlPr>
+            </m:fPr>
+            <m:num>
+              <m:r>
+                <m:rPr>
+                  <m:sty m:val="p"/>
+                </m:rPr>
+                <w:rPr>
+                  <w:rFonts w:ascii="Cambria Math" w:hAnsi="Cambria Math"/>
+                </w:rPr>
+                <m:t>Γ</m:t>
+              </m:r>
+              <m:d>
+                <m:dPr>
+                  <m:ctrlPr>
+                    <w:rPr>
+                      <w:rFonts w:ascii="Cambria Math" w:hAnsi="Cambria Math"/>
+                      <w:i/>
+                    </w:rPr>
+                  </m:ctrlPr>
+                </m:dPr>
+                <m:e>
+                  <m:r>
+                    <w:rPr>
+                      <w:rFonts w:ascii="Cambria Math" w:hAnsi="Cambria Math"/>
+                    </w:rPr>
+                    <m:t>s</m:t>
+                  </m:r>
+                  <m:d>
+                    <m:dPr>
+                      <m:ctrlPr>
+                        <w:rPr>
+                          <w:rFonts w:ascii="Cambria Math" w:hAnsi="Cambria Math"/>
+                          <w:i/>
+                        </w:rPr>
+                      </m:ctrlPr>
+                    </m:dPr>
+                    <m:e>
+                      <m:r>
+                        <w:rPr>
+                          <w:rFonts w:ascii="Cambria Math" w:hAnsi="Cambria Math"/>
+                        </w:rPr>
+                        <m:t>ω</m:t>
+                      </m:r>
+                    </m:e>
+                  </m:d>
+                  <m:r>
+                    <w:rPr>
+                      <w:rFonts w:ascii="Cambria Math" w:hAnsi="Cambria Math"/>
+                    </w:rPr>
+                    <m:t>+1</m:t>
+                  </m:r>
+                </m:e>
+              </m:d>
+            </m:num>
+            <m:den>
+              <m:r>
+                <m:rPr>
+                  <m:sty m:val="p"/>
+                </m:rPr>
+                <w:rPr>
+                  <w:rFonts w:ascii="Cambria Math" w:hAnsi="Cambria Math"/>
+                </w:rPr>
+                <m:t>Γ</m:t>
+              </m:r>
+              <m:d>
+                <m:dPr>
+                  <m:ctrlPr>
+                    <w:rPr>
+                      <w:rFonts w:ascii="Cambria Math" w:hAnsi="Cambria Math"/>
+                      <w:i/>
+                    </w:rPr>
+                  </m:ctrlPr>
+                </m:dPr>
+                <m:e>
+                  <m:r>
+                    <w:rPr>
+                      <w:rFonts w:ascii="Cambria Math" w:hAnsi="Cambria Math"/>
+                    </w:rPr>
+                    <m:t>s</m:t>
+                  </m:r>
+                  <m:d>
+                    <m:dPr>
+                      <m:ctrlPr>
+                        <w:rPr>
+                          <w:rFonts w:ascii="Cambria Math" w:hAnsi="Cambria Math"/>
+                          <w:i/>
+                        </w:rPr>
+                      </m:ctrlPr>
+                    </m:dPr>
+                    <m:e>
+                      <m:r>
+                        <w:rPr>
+                          <w:rFonts w:ascii="Cambria Math" w:hAnsi="Cambria Math"/>
+                        </w:rPr>
+                        <m:t>ω</m:t>
+                      </m:r>
+                    </m:e>
+                  </m:d>
+                  <m:r>
+                    <w:rPr>
+                      <w:rFonts w:ascii="Cambria Math" w:hAnsi="Cambria Math"/>
+                    </w:rPr>
+                    <m:t>+1/2</m:t>
+                  </m:r>
+                </m:e>
+              </m:d>
+            </m:den>
+          </m:f>
+          <m:r>
+            <w:rPr>
+              <w:rFonts w:ascii="Cambria Math" w:hAnsi="Cambria Math"/>
+            </w:rPr>
+            <m:t>,</m:t>
+          </m:r>
+        </m:oMath>
+      </m:oMathPara>
+    </w:p>
+    <w:p>
+      <w:r>
+        <w:rPr>
+          <w:rFonts w:hint="eastAsia"/>
+        </w:rPr>
+        <w:t>其中</w:t>
+      </w:r>
+      <m:oMath>
+        <m:r>
+          <m:rPr>
+            <m:sty m:val="p"/>
+          </m:rPr>
+          <w:rPr>
+            <w:rFonts w:ascii="Cambria Math" w:hAnsi="Cambria Math"/>
+          </w:rPr>
+          <m:t>Γ</m:t>
+        </m:r>
+        <m:d>
+          <m:dPr>
+            <m:ctrlPr>
+              <w:rPr>
+                <w:rFonts w:ascii="Cambria Math" w:hAnsi="Cambria Math"/>
+              </w:rPr>
+            </m:ctrlPr>
+          </m:dPr>
+          <m:e>
+            <m:r>
+              <w:rPr>
+                <w:rFonts w:ascii="Cambria Math" w:hAnsi="Cambria Math"/>
+              </w:rPr>
+              <m:t xml:space="preserve"> </m:t>
+            </m:r>
+          </m:e>
+        </m:d>
+      </m:oMath>
+      <w:r>
+        <w:rPr>
+          <w:rFonts w:hint="eastAsia"/>
+        </w:rPr>
+        <w:t>是伽马函数.</w:t>
+      </w:r>
+      <w:r>
+        <w:t xml:space="preserve"> </w:t>
+      </w:r>
+      <w:r>
+        <w:rPr>
+          <w:rFonts w:hint="eastAsia"/>
+        </w:rPr>
+        <w:t>函数</w:t>
+      </w:r>
+      <m:oMath>
+        <m:r>
+          <w:rPr>
+            <w:rFonts w:ascii="Cambria Math" w:hAnsi="Cambria Math"/>
+          </w:rPr>
+          <m:t>s</m:t>
+        </m:r>
+        <m:d>
+          <m:dPr>
+            <m:ctrlPr>
+              <w:rPr>
+                <w:rFonts w:ascii="Cambria Math" w:hAnsi="Cambria Math"/>
+                <w:i/>
+              </w:rPr>
+            </m:ctrlPr>
+          </m:dPr>
+          <m:e>
+            <m:r>
+              <w:rPr>
+                <w:rFonts w:ascii="Cambria Math" w:hAnsi="Cambria Math"/>
+              </w:rPr>
+              <m:t>ω</m:t>
+            </m:r>
+          </m:e>
+        </m:d>
+      </m:oMath>
+      <w:r>
+        <w:rPr>
+          <w:rFonts w:hint="eastAsia"/>
+        </w:rPr>
+        <w:t>控制方向扩散的尖锐程度,定义为(</w:t>
+      </w:r>
+      <w:proofErr w:type="spellStart"/>
+      <w:r>
+        <w:t>Mitsuyasu</w:t>
+      </w:r>
+      <w:proofErr w:type="spellEnd"/>
+      <w:r>
+        <w:rPr>
+          <w:rFonts w:hint="eastAsia"/>
+        </w:rPr>
+        <w:t>等人1975</w:t>
+      </w:r>
+      <w:r>
+        <w:t>):</w:t>
+      </w:r>
+    </w:p>
+    <w:p>
+      <m:oMathPara>
+        <m:oMathParaPr>
+          <m:jc m:val="center"/>
+        </m:oMathParaPr>
+        <m:oMath>
+          <m:r>
+            <w:rPr>
+              <w:rFonts w:ascii="Cambria Math" w:hAnsi="Cambria Math"/>
+            </w:rPr>
+            <m:t>s</m:t>
+          </m:r>
+          <m:d>
+            <m:dPr>
+              <m:ctrlPr>
+                <w:rPr>
+                  <w:rFonts w:ascii="Cambria Math" w:hAnsi="Cambria Math"/>
+                  <w:i/>
+                </w:rPr>
+              </m:ctrlPr>
+            </m:dPr>
+            <m:e>
+              <m:r>
+                <w:rPr>
+                  <w:rFonts w:ascii="Cambria Math" w:hAnsi="Cambria Math"/>
+                </w:rPr>
+                <m:t>ω</m:t>
+              </m:r>
+            </m:e>
+          </m:d>
+          <m:r>
+            <w:rPr>
+              <w:rFonts w:ascii="Cambria Math" w:hAnsi="Cambria Math"/>
+            </w:rPr>
+            <m:t>=11.5</m:t>
+          </m:r>
+          <m:sSup>
+            <m:sSupPr>
+              <m:ctrlPr>
+                <w:rPr>
+                  <w:rFonts w:ascii="Cambria Math" w:hAnsi="Cambria Math"/>
+                  <w:i/>
+                </w:rPr>
+              </m:ctrlPr>
+            </m:sSupPr>
+            <m:e>
+              <m:d>
+                <m:dPr>
+                  <m:ctrlPr>
+                    <w:rPr>
+                      <w:rFonts w:ascii="Cambria Math" w:hAnsi="Cambria Math"/>
+                      <w:i/>
+                    </w:rPr>
+                  </m:ctrlPr>
+                </m:dPr>
+                <m:e>
+                  <m:f>
+                    <m:fPr>
+                      <m:ctrlPr>
+                        <w:rPr>
+                          <w:rFonts w:ascii="Cambria Math" w:hAnsi="Cambria Math"/>
+                          <w:i/>
+                        </w:rPr>
+                      </m:ctrlPr>
+                    </m:fPr>
+                    <m:num>
+                      <m:r>
+                        <w:rPr>
+                          <w:rFonts w:ascii="Cambria Math" w:hAnsi="Cambria Math"/>
+                        </w:rPr>
+                        <m:t>g</m:t>
+                      </m:r>
+                    </m:num>
+                    <m:den>
+                      <m:sSub>
+                        <m:sSubPr>
+                          <m:ctrlPr>
+                            <w:rPr>
+                              <w:rFonts w:ascii="Cambria Math" w:hAnsi="Cambria Math"/>
+                              <w:i/>
+                              <w:iCs/>
+                            </w:rPr>
+                          </m:ctrlPr>
+                        </m:sSubPr>
+                        <m:e>
+                          <m:r>
+                            <w:rPr>
+                              <w:rFonts w:ascii="Cambria Math" w:hAnsi="Cambria Math"/>
+                            </w:rPr>
+                            <m:t>ω</m:t>
+                          </m:r>
+                        </m:e>
+                        <m:sub>
+                          <m:r>
+                            <w:rPr>
+                              <w:rFonts w:ascii="Cambria Math" w:hAnsi="Cambria Math"/>
+                            </w:rPr>
+                            <m:t>p</m:t>
+                          </m:r>
+                        </m:sub>
+                      </m:sSub>
+                      <m:sSub>
+                        <m:sSubPr>
+                          <m:ctrlPr>
+                            <w:rPr>
+                              <w:rFonts w:ascii="Cambria Math" w:hAnsi="Cambria Math"/>
+                              <w:i/>
+                              <w:iCs/>
+                            </w:rPr>
+                          </m:ctrlPr>
+                        </m:sSubPr>
+                        <m:e>
+                          <m:r>
+                            <w:rPr>
+                              <w:rFonts w:ascii="Cambria Math" w:hAnsi="Cambria Math"/>
+                            </w:rPr>
+                            <m:t>U</m:t>
+                          </m:r>
+                        </m:e>
+                        <m:sub>
+                          <m:r>
+                            <w:rPr>
+                              <w:rFonts w:ascii="Cambria Math" w:hAnsi="Cambria Math"/>
+                            </w:rPr>
+                            <m:t>10</m:t>
+                          </m:r>
+                        </m:sub>
+                      </m:sSub>
+                    </m:den>
+                  </m:f>
+                </m:e>
+              </m:d>
+            </m:e>
+            <m:sup>
+              <m:r>
+                <w:rPr>
+                  <w:rFonts w:ascii="Cambria Math" w:hAnsi="Cambria Math" w:hint="eastAsia"/>
+                </w:rPr>
+                <m:t>2.5</m:t>
+              </m:r>
+            </m:sup>
+          </m:sSup>
+          <m:sSup>
+            <m:sSupPr>
+              <m:ctrlPr>
+                <w:rPr>
+                  <w:rFonts w:ascii="Cambria Math" w:hAnsi="Cambria Math"/>
+                  <w:i/>
+                </w:rPr>
+              </m:ctrlPr>
+            </m:sSupPr>
+            <m:e>
+              <m:d>
+                <m:dPr>
+                  <m:ctrlPr>
+                    <w:rPr>
+                      <w:rFonts w:ascii="Cambria Math" w:hAnsi="Cambria Math"/>
+                      <w:i/>
+                    </w:rPr>
+                  </m:ctrlPr>
+                </m:dPr>
+                <m:e>
+                  <m:f>
+                    <m:fPr>
+                      <m:ctrlPr>
+                        <w:rPr>
+                          <w:rFonts w:ascii="Cambria Math" w:hAnsi="Cambria Math"/>
+                          <w:i/>
+                        </w:rPr>
+                      </m:ctrlPr>
+                    </m:fPr>
+                    <m:num>
+                      <m:r>
+                        <w:rPr>
+                          <w:rFonts w:ascii="Cambria Math" w:hAnsi="Cambria Math"/>
+                        </w:rPr>
+                        <m:t>ω</m:t>
+                      </m:r>
+                    </m:num>
+                    <m:den>
+                      <m:sSub>
+                        <m:sSubPr>
+                          <m:ctrlPr>
+                            <w:rPr>
+                              <w:rFonts w:ascii="Cambria Math" w:hAnsi="Cambria Math"/>
+                              <w:i/>
+                              <w:iCs/>
+                            </w:rPr>
+                          </m:ctrlPr>
+                        </m:sSubPr>
+                        <m:e>
+                          <m:r>
+                            <w:rPr>
+                              <w:rFonts w:ascii="Cambria Math" w:hAnsi="Cambria Math"/>
+                            </w:rPr>
+                            <m:t>ω</m:t>
+                          </m:r>
+                        </m:e>
+                        <m:sub>
+                          <m:r>
+                            <w:rPr>
+                              <w:rFonts w:ascii="Cambria Math" w:hAnsi="Cambria Math"/>
+                            </w:rPr>
+                            <m:t>p</m:t>
+                          </m:r>
+                        </m:sub>
+                      </m:sSub>
+                    </m:den>
+                  </m:f>
+                </m:e>
+              </m:d>
+            </m:e>
+            <m:sup>
+              <m:r>
+                <w:rPr>
+                  <w:rFonts w:ascii="Cambria Math" w:hAnsi="Cambria Math"/>
+                </w:rPr>
+                <m:t>μ</m:t>
+              </m:r>
+            </m:sup>
+          </m:sSup>
+          <m:r>
+            <w:rPr>
+              <w:rFonts w:ascii="Cambria Math" w:hAnsi="Cambria Math"/>
+            </w:rPr>
+            <m:t>,</m:t>
+          </m:r>
+        </m:oMath>
+      </m:oMathPara>
+    </w:p>
+    <w:p>
+      <w:r>
+        <w:rPr>
+          <w:rFonts w:hint="eastAsia"/>
+        </w:rPr>
+        <w:t>其中</w:t>
+      </w:r>
+    </w:p>
+    <w:p>
+      <m:oMathPara>
+        <m:oMathParaPr>
+          <m:jc m:val="center"/>
+        </m:oMathParaPr>
+        <m:oMath>
+          <m:r>
+            <w:rPr>
+              <w:rFonts w:ascii="Cambria Math" w:hAnsi="Cambria Math"/>
+            </w:rPr>
+            <m:t>μ</m:t>
+          </m:r>
+          <m:r>
+            <w:rPr>
+              <w:rFonts w:ascii="Cambria Math" w:hAnsi="Cambria Math"/>
+            </w:rPr>
+            <m:t>=</m:t>
+          </m:r>
+          <m:d>
+            <m:dPr>
+              <m:begChr m:val="{"/>
+              <m:endChr m:val=""/>
+              <m:ctrlPr>
+                <w:rPr>
+                  <w:rFonts w:ascii="Cambria Math" w:hAnsi="Cambria Math"/>
+                  <w:i/>
+                </w:rPr>
+              </m:ctrlPr>
+            </m:dPr>
+            <m:e>
+              <m:eqArr>
+                <m:eqArrPr>
+                  <m:ctrlPr>
+                    <w:rPr>
+                      <w:rFonts w:ascii="Cambria Math" w:hAnsi="Cambria Math"/>
+                      <w:i/>
+                    </w:rPr>
+                  </m:ctrlPr>
+                </m:eqArrPr>
+                <m:e>
+                  <m:r>
+                    <w:rPr>
+                      <w:rFonts w:ascii="Cambria Math" w:hAnsi="Cambria Math"/>
+                    </w:rPr>
+                    <m:t xml:space="preserve">5                 </m:t>
+                  </m:r>
+                  <m:r>
+                    <w:rPr>
+                      <w:rFonts w:ascii="Cambria Math" w:hAnsi="Cambria Math" w:hint="eastAsia"/>
+                    </w:rPr>
+                    <m:t>当</m:t>
+                  </m:r>
+                  <m:r>
+                    <w:rPr>
+                      <w:rFonts w:ascii="Cambria Math" w:hAnsi="Cambria Math"/>
+                    </w:rPr>
+                    <m:t>ω</m:t>
+                  </m:r>
+                  <m:r>
+                    <w:rPr>
+                      <w:rFonts w:ascii="Cambria Math" w:hAnsi="Cambria Math"/>
+                    </w:rPr>
+                    <m:t>≤</m:t>
+                  </m:r>
+                  <m:sSub>
+                    <m:sSubPr>
+                      <m:ctrlPr>
+                        <w:rPr>
+                          <w:rFonts w:ascii="Cambria Math" w:hAnsi="Cambria Math"/>
+                          <w:i/>
+                          <w:iCs/>
+                        </w:rPr>
+                      </m:ctrlPr>
+                    </m:sSubPr>
+                    <m:e>
+                      <m:r>
+                        <w:rPr>
+                          <w:rFonts w:ascii="Cambria Math" w:hAnsi="Cambria Math"/>
+                        </w:rPr>
+                        <m:t>ω</m:t>
+                      </m:r>
+                    </m:e>
+                    <m:sub>
+                      <m:r>
+                        <w:rPr>
+                          <w:rFonts w:ascii="Cambria Math" w:hAnsi="Cambria Math"/>
+                        </w:rPr>
+                        <m:t>p</m:t>
+                      </m:r>
+                    </m:sub>
+                  </m:sSub>
+                </m:e>
+                <m:e>
+                  <m:r>
+                    <w:rPr>
+                      <w:rFonts w:ascii="Cambria Math" w:hAnsi="Cambria Math"/>
+                    </w:rPr>
+                    <m:t>-2.5</m:t>
+                  </m:r>
+                  <m:r>
+                    <w:rPr>
+                      <w:rFonts w:ascii="Cambria Math" w:hAnsi="Cambria Math"/>
+                    </w:rPr>
+                    <m:t xml:space="preserve">          </m:t>
+                  </m:r>
+                  <m:r>
+                    <w:rPr>
+                      <w:rFonts w:ascii="Cambria Math" w:hAnsi="Cambria Math" w:hint="eastAsia"/>
+                    </w:rPr>
+                    <m:t>当</m:t>
+                  </m:r>
+                  <m:r>
+                    <w:rPr>
+                      <w:rFonts w:ascii="Cambria Math" w:hAnsi="Cambria Math"/>
+                    </w:rPr>
+                    <m:t>ω</m:t>
+                  </m:r>
+                  <m:r>
+                    <w:rPr>
+                      <w:rFonts w:ascii="Cambria Math" w:hAnsi="Cambria Math"/>
+                    </w:rPr>
+                    <m:t>&gt;</m:t>
+                  </m:r>
+                  <m:sSub>
+                    <m:sSubPr>
+                      <m:ctrlPr>
+                        <w:rPr>
+                          <w:rFonts w:ascii="Cambria Math" w:hAnsi="Cambria Math"/>
+                          <w:i/>
+                          <w:iCs/>
+                        </w:rPr>
+                      </m:ctrlPr>
+                    </m:sSubPr>
+                    <m:e>
+                      <m:r>
+                        <w:rPr>
+                          <w:rFonts w:ascii="Cambria Math" w:hAnsi="Cambria Math"/>
+                        </w:rPr>
+                        <m:t>ω</m:t>
+                      </m:r>
+                    </m:e>
+                    <m:sub>
+                      <m:r>
+                        <w:rPr>
+                          <w:rFonts w:ascii="Cambria Math" w:hAnsi="Cambria Math"/>
+                        </w:rPr>
+                        <m:t>p</m:t>
+                      </m:r>
+                    </m:sub>
+                  </m:sSub>
+                  <m:r>
+                    <w:rPr>
+                      <w:rFonts w:ascii="Cambria Math" w:hAnsi="Cambria Math"/>
+                    </w:rPr>
+                    <m:t>.</m:t>
+                  </m:r>
+                </m:e>
+              </m:eqArr>
+            </m:e>
+          </m:d>
+        </m:oMath>
+      </m:oMathPara>
+    </w:p>
+    <w:p>
+      <w:r>
+        <w:rPr>
+          <w:rFonts w:hint="eastAsia"/>
+        </w:rPr>
+        <w:t>方差(</w:t>
+      </w:r>
+      <m:oMath>
+        <m:sSup>
+          <m:sSupPr>
+            <m:ctrlPr>
+              <w:rPr>
+                <w:rFonts w:ascii="Cambria Math" w:hAnsi="Cambria Math"/>
+                <w:i/>
+              </w:rPr>
+            </m:ctrlPr>
+          </m:sSupPr>
+          <m:e>
+            <m:r>
+              <w:rPr>
+                <w:rFonts w:ascii="Cambria Math" w:hAnsi="Cambria Math"/>
+              </w:rPr>
+              <m:t>m</m:t>
+            </m:r>
+          </m:e>
+          <m:sup>
+            <m:r>
+              <w:rPr>
+                <w:rFonts w:ascii="Cambria Math" w:hAnsi="Cambria Math"/>
+              </w:rPr>
+              <m:t>2</m:t>
+            </m:r>
+          </m:sup>
+        </m:sSup>
+        <m:r>
+          <w:rPr>
+            <w:rFonts w:ascii="Cambria Math" w:hAnsi="Cambria Math"/>
+          </w:rPr>
+          <m:t>∙s</m:t>
+        </m:r>
+      </m:oMath>
+      <w:r>
+        <w:t>)</w:t>
+      </w:r>
+    </w:p>
+    <w:p>
+      <w:r>
+        <w:tab/>
+      </w:r>
+      <w:r>
+        <w:rPr>
+          <w:rFonts w:hint="eastAsia"/>
+        </w:rPr>
+        <w:t>为了简单使用，仅需要将风速，方向和获取信息赋予频谱</w:t>
+      </w:r>
+      <w:r>
+        <w:rPr>
+          <w:rFonts w:hint="eastAsia"/>
+        </w:rPr>
+        <w:t>.</w:t>
+      </w:r>
+      <w:r>
+        <w:t>为了使光谱曲线适合特定数据，例如海洋测量，可以更改默认参数值，直到达到所需的曲线形状为止</w:t>
+      </w:r>
+      <w:r>
+        <w:rPr>
+          <w:rFonts w:hint="eastAsia"/>
+        </w:rPr>
+        <w:t>(</w:t>
+      </w:r>
+      <w:r>
+        <w:t>图4</w:t>
+      </w:r>
+      <w:r>
+        <w:rPr>
+          <w:rFonts w:hint="eastAsia"/>
+        </w:rPr>
+        <w:t>)</w:t>
+      </w:r>
+      <w:r>
+        <w:t>.</w:t>
+      </w:r>
+    </w:p>
+    <w:p/>
+    <w:p>
+      <w:r>
+        <w:rPr>
+          <w:rFonts w:hint="eastAsia"/>
+        </w:rPr>
+        <w:t>3</w:t>
+      </w:r>
+      <w:r>
+        <w:t xml:space="preserve">.3 </w:t>
+      </w:r>
+      <w:r>
+        <w:rPr>
+          <w:rFonts w:hint="eastAsia"/>
+        </w:rPr>
+        <w:t>频谱采样</w:t>
+      </w:r>
+    </w:p>
+    <w:p>
+      <w:r>
+        <w:tab/>
+      </w:r>
+      <w:r>
+        <w:rPr>
+          <w:rFonts w:hint="eastAsia"/>
+        </w:rPr>
+        <w:t>现在，我们正在寻找波动频率和方向的选择</w:t>
+      </w:r>
+      <w:r>
+        <w:rPr>
+          <w:rFonts w:hint="eastAsia"/>
+        </w:rPr>
+        <w:t>.</w:t>
+      </w:r>
+      <w:r>
+        <w:t xml:space="preserve"> </w:t>
+      </w:r>
+      <w:r>
+        <w:t>对于基于FFT的模型，渲染表面的大小和样本数量确定了要使用的波向量集（请参见公式8）</w:t>
+      </w:r>
+      <w:r>
+        <w:rPr>
+          <w:rFonts w:hint="eastAsia"/>
+        </w:rPr>
+        <w:t>.</w:t>
+      </w:r>
+      <w:r>
+        <w:t xml:space="preserve"> </w:t>
+      </w:r>
+      <w:r>
+        <w:t>对于参数一，由于没有这种限制，我们选择最能代表频谱能量色散的波</w:t>
+      </w:r>
+      <w:r>
+        <w:rPr>
+          <w:rFonts w:hint="eastAsia"/>
+        </w:rPr>
+        <w:t>.</w:t>
+      </w:r>
+      <w:r>
+        <w:t xml:space="preserve"> </w:t>
+      </w:r>
+      <w:r>
+        <w:rPr>
+          <w:rFonts w:hint="eastAsia"/>
+        </w:rPr>
+        <w:t>为此，我们在有限域</w:t>
+      </w:r>
+      <m:oMath>
+        <m:d>
+          <m:dPr>
+            <m:begChr m:val="["/>
+            <m:endChr m:val="]"/>
+            <m:ctrlPr>
+              <w:rPr>
+                <w:rFonts w:ascii="Cambria Math" w:hAnsi="Cambria Math"/>
+                <w:i/>
+              </w:rPr>
+            </m:ctrlPr>
+          </m:dPr>
+          <m:e>
+            <m:sSub>
+              <m:sSubPr>
+                <m:ctrlPr>
+                  <w:rPr>
+                    <w:rFonts w:ascii="Cambria Math" w:hAnsi="Cambria Math"/>
+                    <w:i/>
+                  </w:rPr>
+                </m:ctrlPr>
+              </m:sSubPr>
+              <m:e>
+                <m:r>
+                  <w:rPr>
+                    <w:rFonts w:ascii="Cambria Math" w:hAnsi="Cambria Math"/>
+                  </w:rPr>
+                  <m:t>ω</m:t>
+                </m:r>
+              </m:e>
+              <m:sub>
+                <m:r>
+                  <w:rPr>
+                    <w:rFonts w:ascii="Cambria Math" w:hAnsi="Cambria Math"/>
+                  </w:rPr>
+                  <m:t>min</m:t>
+                </m:r>
+              </m:sub>
+            </m:sSub>
+            <m:r>
+              <w:rPr>
+                <w:rFonts w:ascii="Cambria Math" w:hAnsi="Cambria Math"/>
+              </w:rPr>
+              <m:t>,</m:t>
+            </m:r>
+            <m:sSub>
+              <m:sSubPr>
+                <m:ctrlPr>
+                  <w:rPr>
+                    <w:rFonts w:ascii="Cambria Math" w:hAnsi="Cambria Math"/>
+                    <w:i/>
+                  </w:rPr>
+                </m:ctrlPr>
+              </m:sSubPr>
+              <m:e>
+                <m:r>
+                  <w:rPr>
+                    <w:rFonts w:ascii="Cambria Math" w:hAnsi="Cambria Math"/>
+                  </w:rPr>
+                  <m:t>ω</m:t>
+                </m:r>
+              </m:e>
+              <m:sub>
+                <m:r>
+                  <w:rPr>
+                    <w:rFonts w:ascii="Cambria Math" w:hAnsi="Cambria Math"/>
+                  </w:rPr>
+                  <m:t>m</m:t>
+                </m:r>
+                <m:r>
+                  <w:rPr>
+                    <w:rFonts w:ascii="Cambria Math" w:hAnsi="Cambria Math"/>
+                  </w:rPr>
+                  <m:t>ax</m:t>
+                </m:r>
+              </m:sub>
+            </m:sSub>
+          </m:e>
+        </m:d>
+        <m:r>
+          <w:rPr>
+            <w:rFonts w:ascii="Cambria Math" w:hAnsi="Cambria Math"/>
+          </w:rPr>
+          <m:t>×</m:t>
+        </m:r>
+        <m:d>
+          <m:dPr>
+            <m:begChr m:val="["/>
+            <m:endChr m:val="]"/>
+            <m:ctrlPr>
+              <w:rPr>
+                <w:rFonts w:ascii="Cambria Math" w:hAnsi="Cambria Math"/>
+                <w:i/>
+              </w:rPr>
+            </m:ctrlPr>
+          </m:dPr>
+          <m:e>
+            <m:sSub>
+              <m:sSubPr>
+                <m:ctrlPr>
+                  <w:rPr>
+                    <w:rFonts w:ascii="Cambria Math" w:hAnsi="Cambria Math"/>
+                    <w:i/>
+                  </w:rPr>
+                </m:ctrlPr>
+              </m:sSubPr>
+              <m:e>
+                <m:r>
+                  <w:rPr>
+                    <w:rFonts w:ascii="Cambria Math" w:hAnsi="Cambria Math"/>
+                  </w:rPr>
+                  <m:t>θ</m:t>
+                </m:r>
+              </m:e>
+              <m:sub>
+                <m:r>
+                  <w:rPr>
+                    <w:rFonts w:ascii="Cambria Math" w:hAnsi="Cambria Math"/>
+                  </w:rPr>
+                  <m:t>min</m:t>
+                </m:r>
+              </m:sub>
+            </m:sSub>
+            <m:r>
+              <w:rPr>
+                <w:rFonts w:ascii="Cambria Math" w:hAnsi="Cambria Math"/>
+              </w:rPr>
+              <m:t>,</m:t>
+            </m:r>
+            <m:sSub>
+              <m:sSubPr>
+                <m:ctrlPr>
+                  <w:rPr>
+                    <w:rFonts w:ascii="Cambria Math" w:hAnsi="Cambria Math"/>
+                    <w:i/>
+                  </w:rPr>
+                </m:ctrlPr>
+              </m:sSubPr>
+              <m:e>
+                <m:r>
+                  <w:rPr>
+                    <w:rFonts w:ascii="Cambria Math" w:hAnsi="Cambria Math"/>
+                  </w:rPr>
+                  <m:t>θ</m:t>
+                </m:r>
+              </m:e>
+              <m:sub>
+                <m:r>
+                  <w:rPr>
+                    <w:rFonts w:ascii="Cambria Math" w:hAnsi="Cambria Math"/>
+                  </w:rPr>
+                  <m:t>max</m:t>
+                </m:r>
+              </m:sub>
+            </m:sSub>
+          </m:e>
+        </m:d>
+      </m:oMath>
+      <w:r>
+        <w:rPr>
+          <w:rFonts w:hint="eastAsia"/>
+        </w:rPr>
+        <w:t>内</w:t>
+      </w:r>
+      <w:r>
+        <w:rPr>
+          <w:rFonts w:hint="eastAsia"/>
+        </w:rPr>
+        <w:t>对波谱进行采样</w:t>
+      </w:r>
+      <w:r>
+        <w:rPr>
+          <w:rFonts w:hint="eastAsia"/>
+        </w:rPr>
+        <w:t>.</w:t>
+      </w:r>
+      <w:r>
+        <w:t xml:space="preserve"> </w:t>
+      </w:r>
+      <w:r>
+        <w:t>我们希望该域在整个频谱中最具代表性，即 我们希望它尽可能的密集</w:t>
+      </w:r>
+      <w:r>
+        <w:rPr>
+          <w:rFonts w:hint="eastAsia"/>
+        </w:rPr>
+        <w:t>.</w:t>
+      </w:r>
+      <w:r>
+        <w:t xml:space="preserve"> </w:t>
+      </w:r>
+      <w:r>
+        <w:t>因此，通过迭代，我们找到了包含大约95％的总能量的最小域之一</w:t>
+      </w:r>
+      <w:r>
+        <w:rPr>
+          <w:rFonts w:hint="eastAsia"/>
+        </w:rPr>
+        <w:t>.</w:t>
+      </w:r>
+      <w:r>
+        <w:t xml:space="preserve"> </w:t>
+      </w:r>
+    </w:p>
+    <w:p>
+      <w:r>
+        <w:tab/>
+      </w:r>
+      <w:r>
+        <w:rPr>
+          <w:rFonts w:hint="eastAsia"/>
+        </w:rPr>
+        <w:t>为简单起见，可以通过对每个样本取恒定大小</w:t>
+      </w:r>
+      <m:oMath>
+        <m:r>
+          <w:rPr>
+            <w:rFonts w:ascii="Cambria Math" w:hAnsi="Cambria Math"/>
+          </w:rPr>
+          <m:t>∆ω×∆</m:t>
+        </m:r>
+        <m:r>
+          <w:rPr>
+            <w:rFonts w:ascii="Cambria Math" w:hAnsi="Cambria Math"/>
+          </w:rPr>
+          <m:t>θ</m:t>
+        </m:r>
+      </m:oMath>
+      <w:r>
+        <w:rPr>
+          <w:rFonts w:hint="eastAsia"/>
+        </w:rPr>
+        <w:t>来使用常规采样</w:t>
+      </w:r>
+      <w:r>
+        <w:rPr>
+          <w:rFonts w:hint="eastAsia"/>
+        </w:rPr>
+        <w:t>,</w:t>
+      </w:r>
+      <w:r>
+        <w:t xml:space="preserve"> </w:t>
+      </w:r>
+      <w:r>
+        <w:rPr>
+          <w:rFonts w:hint="eastAsia"/>
+        </w:rPr>
+        <w:t>其中</w:t>
+      </w:r>
+      <m:oMath>
+        <m:r>
+          <w:rPr>
+            <w:rFonts w:ascii="Cambria Math" w:hAnsi="Cambria Math"/>
+          </w:rPr>
+          <m:t>∆ω</m:t>
+        </m:r>
+        <m:r>
+          <w:rPr>
+            <w:rFonts w:ascii="Cambria Math" w:hAnsi="Cambria Math"/>
+          </w:rPr>
+          <m:t>=</m:t>
+        </m:r>
+        <m:d>
+          <m:dPr>
+            <m:ctrlPr>
+              <w:rPr>
+                <w:rFonts w:ascii="Cambria Math" w:hAnsi="Cambria Math"/>
+                <w:i/>
+              </w:rPr>
+            </m:ctrlPr>
+          </m:dPr>
+          <m:e>
+            <m:sSub>
+              <m:sSubPr>
+                <m:ctrlPr>
+                  <w:rPr>
+                    <w:rFonts w:ascii="Cambria Math" w:hAnsi="Cambria Math"/>
+                    <w:i/>
+                  </w:rPr>
+                </m:ctrlPr>
+              </m:sSubPr>
+              <m:e>
+                <m:r>
+                  <w:rPr>
+                    <w:rFonts w:ascii="Cambria Math" w:hAnsi="Cambria Math"/>
+                  </w:rPr>
+                  <m:t>ω</m:t>
+                </m:r>
+              </m:e>
+              <m:sub>
+                <m:r>
+                  <w:rPr>
+                    <w:rFonts w:ascii="Cambria Math" w:hAnsi="Cambria Math"/>
+                  </w:rPr>
+                  <m:t>max</m:t>
+                </m:r>
+              </m:sub>
+            </m:sSub>
+            <m:r>
+              <w:rPr>
+                <w:rFonts w:ascii="Cambria Math" w:hAnsi="Cambria Math"/>
+              </w:rPr>
+              <m:t>-</m:t>
+            </m:r>
+            <m:sSub>
+              <m:sSubPr>
+                <m:ctrlPr>
+                  <w:rPr>
+                    <w:rFonts w:ascii="Cambria Math" w:hAnsi="Cambria Math"/>
+                    <w:i/>
+                  </w:rPr>
+                </m:ctrlPr>
+              </m:sSubPr>
+              <m:e>
+                <m:r>
+                  <w:rPr>
+                    <w:rFonts w:ascii="Cambria Math" w:hAnsi="Cambria Math"/>
+                  </w:rPr>
+                  <m:t>ω</m:t>
+                </m:r>
+              </m:e>
+              <m:sub>
+                <m:r>
+                  <w:rPr>
+                    <w:rFonts w:ascii="Cambria Math" w:hAnsi="Cambria Math"/>
+                  </w:rPr>
+                  <m:t>min</m:t>
+                </m:r>
+              </m:sub>
+            </m:sSub>
+          </m:e>
+        </m:d>
+        <m:r>
+          <w:rPr>
+            <w:rFonts w:ascii="Cambria Math" w:hAnsi="Cambria Math"/>
+          </w:rPr>
+          <m:t>/N</m:t>
+        </m:r>
+      </m:oMath>
+      <w:r>
+        <w:rPr>
+          <w:rFonts w:hint="eastAsia"/>
+        </w:rPr>
+        <w:t>,</w:t>
+      </w:r>
+      <w:r>
+        <w:t xml:space="preserve"> </w:t>
+      </w:r>
+      <m:oMath>
+        <m:r>
+          <w:rPr>
+            <w:rFonts w:ascii="Cambria Math" w:hAnsi="Cambria Math"/>
+          </w:rPr>
+          <m:t>∆θ</m:t>
+        </m:r>
+        <m:r>
+          <w:rPr>
+            <w:rFonts w:ascii="Cambria Math" w:hAnsi="Cambria Math" w:hint="eastAsia"/>
+          </w:rPr>
+          <m:t>=</m:t>
+        </m:r>
+        <m:d>
+          <m:dPr>
+            <m:ctrlPr>
+              <w:rPr>
+                <w:rFonts w:ascii="Cambria Math" w:hAnsi="Cambria Math"/>
+                <w:i/>
+              </w:rPr>
+            </m:ctrlPr>
+          </m:dPr>
+          <m:e>
+            <m:sSub>
+              <m:sSubPr>
+                <m:ctrlPr>
+                  <w:rPr>
+                    <w:rFonts w:ascii="Cambria Math" w:hAnsi="Cambria Math"/>
+                    <w:i/>
+                  </w:rPr>
+                </m:ctrlPr>
+              </m:sSubPr>
+              <m:e>
+                <m:r>
+                  <w:rPr>
+                    <w:rFonts w:ascii="Cambria Math" w:hAnsi="Cambria Math"/>
+                  </w:rPr>
+                  <m:t>θ</m:t>
+                </m:r>
+              </m:e>
+              <m:sub>
+                <m:r>
+                  <w:rPr>
+                    <w:rFonts w:ascii="Cambria Math" w:hAnsi="Cambria Math"/>
+                  </w:rPr>
+                  <m:t>max</m:t>
+                </m:r>
+              </m:sub>
+            </m:sSub>
+            <m:r>
+              <w:rPr>
+                <w:rFonts w:ascii="微软雅黑" w:eastAsia="微软雅黑" w:hAnsi="微软雅黑" w:cs="微软雅黑" w:hint="eastAsia"/>
+              </w:rPr>
+              <m:t>-</m:t>
+            </m:r>
+            <m:sSub>
+              <m:sSubPr>
+                <m:ctrlPr>
+                  <w:rPr>
+                    <w:rFonts w:ascii="Cambria Math" w:hAnsi="Cambria Math"/>
+                    <w:i/>
+                  </w:rPr>
+                </m:ctrlPr>
+              </m:sSubPr>
+              <m:e>
+                <m:r>
+                  <w:rPr>
+                    <w:rFonts w:ascii="Cambria Math" w:hAnsi="Cambria Math"/>
+                  </w:rPr>
+                  <m:t>θ</m:t>
+                </m:r>
+              </m:e>
+              <m:sub>
+                <m:r>
+                  <w:rPr>
+                    <w:rFonts w:ascii="Cambria Math" w:hAnsi="Cambria Math"/>
+                  </w:rPr>
+                  <m:t>min</m:t>
+                </m:r>
+              </m:sub>
+            </m:sSub>
+          </m:e>
+        </m:d>
+        <m:r>
+          <w:rPr>
+            <w:rFonts w:ascii="Cambria Math" w:hAnsi="Cambria Math" w:hint="eastAsia"/>
+          </w:rPr>
+          <m:t>/M</m:t>
+        </m:r>
+      </m:oMath>
+      <w:r>
+        <w:rPr>
+          <w:rFonts w:hint="eastAsia"/>
+        </w:rPr>
+        <w:t>,</w:t>
+      </w:r>
+      <w:r>
+        <w:t xml:space="preserve"> </w:t>
+      </w:r>
+      <m:oMath>
+        <m:r>
+          <w:rPr>
+            <w:rFonts w:ascii="Cambria Math" w:hAnsi="Cambria Math"/>
+          </w:rPr>
+          <m:t>N</m:t>
+        </m:r>
+      </m:oMath>
+      <w:r>
+        <w:rPr>
+          <w:rFonts w:hint="eastAsia"/>
+        </w:rPr>
+        <w:t>和</w:t>
+      </w:r>
+      <m:oMath>
+        <m:r>
+          <w:rPr>
+            <w:rFonts w:ascii="Cambria Math" w:hAnsi="Cambria Math"/>
+          </w:rPr>
+          <m:t>M</m:t>
+        </m:r>
+      </m:oMath>
+      <w:r>
+        <w:rPr>
+          <w:rFonts w:hint="eastAsia"/>
+        </w:rPr>
+        <w:t>分别对应频率采样和角度采样.</w:t>
+      </w:r>
+      <w:r>
+        <w:rPr>
+          <w:rFonts w:hint="eastAsia"/>
+        </w:rPr>
+        <w:t xml:space="preserve"> </w:t>
+      </w:r>
+      <w:r>
+        <w:rPr>
+          <w:rFonts w:hint="eastAsia"/>
+        </w:rPr>
+        <w:t>但是，自适应采样更合适，尤其是在波的数量较少时，因为这可以更好地反映频谱属性</w:t>
+      </w:r>
+      <w:r>
+        <w:rPr>
+          <w:rFonts w:hint="eastAsia"/>
+        </w:rPr>
+        <w:t>.</w:t>
+      </w:r>
+      <w:r>
+        <w:t xml:space="preserve"> </w:t>
+      </w:r>
+      <w:r>
+        <w:t>为此，我们对代表大量能量的频谱部分进行了超采样，例如（Thon和</w:t>
+      </w:r>
+      <w:proofErr w:type="spellStart"/>
+      <w:r>
+        <w:t>Ghazanfarpour</w:t>
+      </w:r>
+      <w:proofErr w:type="spellEnd"/>
+      <w:r>
+        <w:t>，2002）</w:t>
+      </w:r>
+      <w:r>
+        <w:rPr>
+          <w:rFonts w:hint="eastAsia"/>
+        </w:rPr>
+        <w:t>.</w:t>
+      </w:r>
+      <w:r>
+        <w:t xml:space="preserve"> </w:t>
+      </w:r>
+      <w:r>
+        <w:t>对于给定的频谱，我们构建一个4 + 6n个样本的四叉树，其中n是整数</w:t>
+      </w:r>
+      <w:r>
+        <w:rPr>
+          <w:rFonts w:hint="eastAsia"/>
+        </w:rPr>
+        <w:t>.</w:t>
+      </w:r>
+      <w:r>
+        <w:t xml:space="preserve"> </w:t>
+      </w:r>
+      <w:r>
+        <w:t>样本具有不同的大小，但每个样本大致对应相同的能量，因此具有相同的振幅</w:t>
+      </w:r>
+      <w:r>
+        <w:rPr>
+          <w:rFonts w:hint="eastAsia"/>
+        </w:rPr>
+        <w:t>.</w:t>
+      </w:r>
+      <w:r>
+        <w:t xml:space="preserve"> </w:t>
+      </w:r>
+      <w:r>
+        <w:t>样本中心为我们提供了相应的波向量极坐标（图5）</w:t>
+      </w:r>
+      <w:r>
+        <w:rPr>
+          <w:rFonts w:hint="eastAsia"/>
+        </w:rPr>
+        <w:t>.</w:t>
+      </w:r>
+      <w:r>
+        <w:rPr>
+          <w:rFonts w:hint="eastAsia"/>
+        </w:rPr>
+        <w:t xml:space="preserve"> </w:t>
+      </w:r>
+      <w:r>
+        <w:rPr>
+          <w:rFonts w:hint="eastAsia"/>
+        </w:rPr>
+        <w:t>因此，我们现在有了一组波幅，频率和方向</w:t>
+      </w:r>
+      <m:oMath>
+        <m:d>
+          <m:dPr>
+            <m:ctrlPr>
+              <w:rPr>
+                <w:rFonts w:ascii="Cambria Math" w:hAnsi="Cambria Math"/>
+                <w:i/>
+              </w:rPr>
+            </m:ctrlPr>
+          </m:dPr>
+          <m:e>
+            <m:r>
+              <w:rPr>
+                <w:rFonts w:ascii="Cambria Math" w:hAnsi="Cambria Math"/>
+              </w:rPr>
+              <m:t>a,ω,θ</m:t>
+            </m:r>
+          </m:e>
+        </m:d>
+      </m:oMath>
+      <w:r>
+        <w:rPr>
+          <w:rFonts w:hint="eastAsia"/>
+        </w:rPr>
+        <w:t>.</w:t>
+      </w:r>
+      <w:r>
+        <w:t xml:space="preserve"> </w:t>
+      </w:r>
+      <w:r>
+        <w:t>为了将它们用于海洋模型，我们将频率转换为波数，并将极坐标转换为笛卡尔坐标，以获得一组波向量</w:t>
+      </w:r>
+      <m:oMath>
+        <m:d>
+          <m:dPr>
+            <m:ctrlPr>
+              <w:rPr>
+                <w:rFonts w:ascii="Cambria Math" w:hAnsi="Cambria Math"/>
+                <w:i/>
+              </w:rPr>
+            </m:ctrlPr>
+          </m:dPr>
+          <m:e>
+            <m:acc>
+              <m:accPr>
+                <m:chr m:val="⃗"/>
+                <m:ctrlPr>
+                  <w:rPr>
+                    <w:rFonts w:ascii="Cambria Math" w:hAnsi="Cambria Math"/>
+                    <w:i/>
+                  </w:rPr>
+                </m:ctrlPr>
+              </m:accPr>
+              <m:e>
+                <m:r>
+                  <w:rPr>
+                    <w:rFonts w:ascii="Cambria Math" w:hAnsi="Cambria Math"/>
+                  </w:rPr>
+                  <m:t>κ</m:t>
+                </m:r>
+              </m:e>
+            </m:acc>
+          </m:e>
+        </m:d>
+      </m:oMath>
+      <w:r>
+        <w:rPr>
+          <w:rFonts w:hint="eastAsia"/>
+        </w:rPr>
+        <w:t>.</w:t>
+      </w:r>
+    </w:p>
+    <w:p>
+      <w:r>
+        <w:tab/>
+      </w:r>
+      <w:r>
+        <w:rPr>
+          <w:rFonts w:hint="eastAsia"/>
+        </w:rPr>
+        <w:t>使用这种方法，我们可以使海洋表面具有逼真的波形和整体结构，从而与所需的天气状况相对应</w:t>
+      </w:r>
+      <w:r>
+        <w:rPr>
+          <w:rFonts w:hint="eastAsia"/>
+        </w:rPr>
+        <w:t>.</w:t>
+      </w:r>
+      <w:r>
+        <w:t xml:space="preserve"> </w:t>
+      </w:r>
+      <w:r>
+        <w:t>但是，如果需要仔细观察表面，我们必须特别注意短波</w:t>
+      </w:r>
+      <w:r>
+        <w:rPr>
+          <w:rFonts w:hint="eastAsia"/>
+        </w:rPr>
+        <w:t>.</w:t>
+      </w:r>
+      <w:r>
+        <w:t xml:space="preserve"> </w:t>
+      </w:r>
+      <w:r>
+        <w:t>当风速或fetch增加时，能量会传递到低频波，即波长较高的波</w:t>
+      </w:r>
+      <w:r>
+        <w:rPr>
+          <w:rFonts w:hint="eastAsia"/>
+        </w:rPr>
+        <w:t>(</w:t>
+      </w:r>
+      <w:r>
+        <w:t>请参见图1和2</w:t>
+      </w:r>
+      <w:r>
+        <w:rPr>
+          <w:rFonts w:hint="eastAsia"/>
+        </w:rPr>
+        <w:t>).</w:t>
+      </w:r>
+      <w:r>
+        <w:t xml:space="preserve"> </w:t>
+      </w:r>
+      <w:r>
+        <w:t>在使用自适应采样时，低频采样更多，高频采样更少，产生更平滑的表面，但缺乏真实感</w:t>
+      </w:r>
+      <w:r>
+        <w:rPr>
+          <w:rFonts w:hint="eastAsia"/>
+        </w:rPr>
+        <w:t>.</w:t>
+      </w:r>
+      <w:r>
+        <w:t xml:space="preserve"> </w:t>
+      </w:r>
+      <w:r>
+        <w:t>因此，需要在对应于短波的第二域上采样频谱，直到毛细管波的大小</w:t>
+      </w:r>
+      <w:r>
+        <w:rPr>
+          <w:rFonts w:hint="eastAsia"/>
+        </w:rPr>
+        <w:t>.</w:t>
+      </w:r>
+      <w:r>
+        <w:t xml:space="preserve"> </w:t>
+      </w:r>
+      <w:r>
+        <w:t>该域必须接近第一个域，以避免在整个频率范围内出现“空洞”</w:t>
+      </w:r>
+      <w:r>
+        <w:rPr>
+          <w:rFonts w:hint="eastAsia"/>
+        </w:rPr>
+        <w:t>.</w:t>
+      </w:r>
+      <w:r>
+        <w:t xml:space="preserve"> </w:t>
+      </w:r>
+      <w:r>
+        <w:t>本着（</w:t>
+      </w:r>
+      <w:proofErr w:type="spellStart"/>
+      <w:r>
+        <w:t>Hinsinger</w:t>
+      </w:r>
+      <w:proofErr w:type="spellEnd"/>
+      <w:r>
+        <w:t xml:space="preserve"> et al。，2002）的精神，根据观察者与地面之间的距离</w:t>
+      </w:r>
+      <w:r>
+        <w:rPr>
+          <w:rFonts w:hint="eastAsia"/>
+        </w:rPr>
+        <w:t>，我们采集的样本数量可能会有所不同</w:t>
+      </w:r>
+      <w:r>
+        <w:rPr>
+          <w:rFonts w:hint="eastAsia"/>
+        </w:rPr>
+        <w:t>.</w:t>
+      </w:r>
+    </w:p>
+    <w:p>
+      <w:pPr>
+        <w:rPr>
+          <w:rFonts w:hint="eastAsia"/>
+        </w:rPr>
+      </w:pPr>
       <w:bookmarkStart w:id="0" w:name="_GoBack"/>
       <w:bookmarkEnd w:id="0"/>
-      <w:r>
-        <w:rPr>
-          <w:rFonts w:hint="eastAsia"/>
-          <w:iCs/>
-        </w:rPr>
-        <w:t>是海况描述的重要元素，因此我们使用</w:t>
-      </w:r>
-      <w:r>
-        <w:rPr>
-          <w:iCs/>
-        </w:rPr>
-        <w:t>JONSWAP频谱，而不是Pierson-Moskowitz频谱。</w:t>
-      </w:r>
     </w:p>
-    <w:p/>
     <w:sectPr>
       <w:pgSz w:w="11906" w:h="16838"/>
       <w:pgMar w:top="1440" w:right="1800" w:bottom="1440" w:left="1800" w:header="851" w:footer="992" w:gutter="0"/>

</xml_diff>